<commit_message>
moved local logs to repo
</commit_message>
<xml_diff>
--- a/Course_Requirements/Minutes/Meeting_1.docx
+++ b/Course_Requirements/Minutes/Meeting_1.docx
@@ -18,8 +18,8 @@
         <w:tblLook w:val="04A0" w:firstRow="1" w:lastRow="0" w:firstColumn="1" w:lastColumn="0" w:noHBand="0" w:noVBand="1"/>
       </w:tblPr>
       <w:tblGrid>
-        <w:gridCol w:w="1686"/>
-        <w:gridCol w:w="6584"/>
+        <w:gridCol w:w="1685"/>
+        <w:gridCol w:w="6585"/>
       </w:tblGrid>
       <w:tr>
         <w:tc>
@@ -59,6 +59,12 @@
               <w:rPr>
                 <w:b/>
               </w:rPr>
+              <w:t xml:space="preserve"> – 30/07/2019</w:t>
+            </w:r>
+            <w:r>
+              <w:rPr>
+                <w:b/>
+              </w:rPr>
               <w:t>)</w:t>
             </w:r>
           </w:p>
@@ -115,6 +121,14 @@
               </w:rPr>
               <w:t>Initial Meeting with Supervisor</w:t>
             </w:r>
+            <w:r>
+              <w:rPr>
+                <w:b/>
+              </w:rPr>
+              <w:t>/Client</w:t>
+            </w:r>
+            <w:bookmarkStart w:id="0" w:name="_GoBack"/>
+            <w:bookmarkEnd w:id="0"/>
           </w:p>
         </w:tc>
       </w:tr>
@@ -160,21 +174,7 @@
               <w:rPr>
                 <w:b/>
               </w:rPr>
-              <w:t xml:space="preserve">Jesse Hare, James </w:t>
-            </w:r>
-            <w:proofErr w:type="spellStart"/>
-            <w:r>
-              <w:rPr>
-                <w:b/>
-              </w:rPr>
-              <w:t>Mackeown</w:t>
-            </w:r>
-            <w:proofErr w:type="spellEnd"/>
-            <w:r>
-              <w:rPr>
-                <w:b/>
-              </w:rPr>
-              <w:t>, Ryan Sharp</w:t>
+              <w:t>Jesse Hare, James Mackeown, Ryan Sharp</w:t>
             </w:r>
           </w:p>
           <w:p>
@@ -431,21 +431,7 @@
               <w:rPr>
                 <w:b/>
               </w:rPr>
-              <w:t xml:space="preserve">Highly recommend setting up </w:t>
-            </w:r>
-            <w:proofErr w:type="spellStart"/>
-            <w:r>
-              <w:rPr>
-                <w:b/>
-              </w:rPr>
-              <w:t>git</w:t>
-            </w:r>
-            <w:proofErr w:type="spellEnd"/>
-            <w:r>
-              <w:rPr>
-                <w:b/>
-              </w:rPr>
-              <w:t xml:space="preserve"> repo</w:t>
+              <w:t>Highly recommend setting up git repo</w:t>
             </w:r>
           </w:p>
           <w:p>
@@ -582,30 +568,8 @@
               <w:rPr>
                 <w:b/>
               </w:rPr>
-              <w:t xml:space="preserve">                       Sort, </w:t>
-            </w:r>
-            <w:proofErr w:type="spellStart"/>
-            <w:r>
-              <w:rPr>
-                <w:b/>
-              </w:rPr>
-              <w:t>Visualise</w:t>
-            </w:r>
-            <w:proofErr w:type="spellEnd"/>
-            <w:r>
-              <w:rPr>
-                <w:b/>
-              </w:rPr>
-              <w:t xml:space="preserve"> in a grid, </w:t>
-            </w:r>
-            <w:proofErr w:type="spellStart"/>
-            <w:r>
-              <w:rPr>
-                <w:b/>
-              </w:rPr>
-              <w:t>etc</w:t>
-            </w:r>
-            <w:proofErr w:type="spellEnd"/>
+              <w:t xml:space="preserve">                       Sort, Visualise in a grid, etc</w:t>
+            </w:r>
           </w:p>
           <w:p>
             <w:pPr>
@@ -640,46 +604,24 @@
                 <w:b/>
               </w:rPr>
             </w:pPr>
-            <w:proofErr w:type="spellStart"/>
-            <w:r>
-              <w:rPr>
-                <w:b/>
-              </w:rPr>
-              <w:t>mdextract</w:t>
-            </w:r>
-            <w:proofErr w:type="spellEnd"/>
-            <w:r>
-              <w:rPr>
-                <w:b/>
-              </w:rPr>
-              <w:t xml:space="preserve"> -r (recursive)</w:t>
-            </w:r>
-          </w:p>
-          <w:p>
-            <w:pPr>
-              <w:rPr>
-                <w:b/>
-              </w:rPr>
-            </w:pPr>
-            <w:r>
-              <w:rPr>
-                <w:b/>
-              </w:rPr>
-              <w:t xml:space="preserve">- it should be possible to search just </w:t>
-            </w:r>
-            <w:proofErr w:type="spellStart"/>
-            <w:r>
-              <w:rPr>
-                <w:b/>
-              </w:rPr>
-              <w:t>dir</w:t>
-            </w:r>
-            <w:proofErr w:type="spellEnd"/>
-            <w:r>
-              <w:rPr>
-                <w:b/>
-              </w:rPr>
-              <w:t xml:space="preserve"> or all subdirs as well</w:t>
+            <w:r>
+              <w:rPr>
+                <w:b/>
+              </w:rPr>
+              <w:t>mdextract -r (recursive)</w:t>
+            </w:r>
+          </w:p>
+          <w:p>
+            <w:pPr>
+              <w:rPr>
+                <w:b/>
+              </w:rPr>
+            </w:pPr>
+            <w:r>
+              <w:rPr>
+                <w:b/>
+              </w:rPr>
+              <w:t>- it should be possible to search just dir or all subdirs as well</w:t>
             </w:r>
           </w:p>
           <w:p>
@@ -1125,7 +1067,6 @@
             </w:tcBorders>
           </w:tcPr>
           <w:p>
-            <w:bookmarkStart w:id="0" w:name="_GoBack" w:colFirst="0" w:colLast="3"/>
             <w:r>
               <w:t>1</w:t>
             </w:r>
@@ -1313,7 +1254,6 @@
           </w:p>
         </w:tc>
       </w:tr>
-      <w:bookmarkEnd w:id="0"/>
       <w:tr>
         <w:trPr>
           <w:trHeight w:val="70"/>
@@ -1354,7 +1294,7 @@
     </w:rPrDefault>
     <w:pPrDefault/>
   </w:docDefaults>
-  <w:latentStyles w:defLockedState="0" w:defUIPriority="99" w:defSemiHidden="0" w:defUnhideWhenUsed="0" w:defQFormat="0" w:count="376">
+  <w:latentStyles w:defLockedState="0" w:defUIPriority="99" w:defSemiHidden="0" w:defUnhideWhenUsed="0" w:defQFormat="0" w:count="377">
     <w:lsdException w:name="Normal" w:uiPriority="0" w:qFormat="1"/>
     <w:lsdException w:name="heading 1" w:uiPriority="9" w:qFormat="1"/>
     <w:lsdException w:name="heading 2" w:semiHidden="1" w:uiPriority="9" w:unhideWhenUsed="1" w:qFormat="1"/>
@@ -1460,7 +1400,6 @@
     <w:lsdException w:name="HTML Sample" w:semiHidden="1" w:unhideWhenUsed="1"/>
     <w:lsdException w:name="HTML Typewriter" w:semiHidden="1" w:unhideWhenUsed="1"/>
     <w:lsdException w:name="HTML Variable" w:semiHidden="1" w:unhideWhenUsed="1"/>
-    <w:lsdException w:name="Normal Table" w:semiHidden="1" w:unhideWhenUsed="1"/>
     <w:lsdException w:name="annotation subject" w:semiHidden="1" w:unhideWhenUsed="1"/>
     <w:lsdException w:name="No List" w:semiHidden="1" w:unhideWhenUsed="1"/>
     <w:lsdException w:name="Outline List 1" w:semiHidden="1" w:unhideWhenUsed="1"/>
@@ -1507,10 +1446,8 @@
     <w:lsdException w:name="Table Subtle 2" w:semiHidden="1" w:unhideWhenUsed="1"/>
     <w:lsdException w:name="Table Web 1" w:semiHidden="1" w:unhideWhenUsed="1"/>
     <w:lsdException w:name="Table Web 2" w:semiHidden="1" w:unhideWhenUsed="1"/>
-    <w:lsdException w:name="Table Web 3" w:semiHidden="1" w:unhideWhenUsed="1"/>
     <w:lsdException w:name="Balloon Text" w:semiHidden="1" w:unhideWhenUsed="1"/>
     <w:lsdException w:name="Table Grid" w:uiPriority="59"/>
-    <w:lsdException w:name="Table Theme" w:semiHidden="1" w:unhideWhenUsed="1"/>
     <w:lsdException w:name="Placeholder Text" w:semiHidden="1"/>
     <w:lsdException w:name="No Spacing" w:uiPriority="1" w:qFormat="1"/>
     <w:lsdException w:name="Light Shading" w:uiPriority="60"/>
@@ -1722,6 +1659,7 @@
     <w:lsdException w:name="Hashtag" w:semiHidden="1" w:unhideWhenUsed="1"/>
     <w:lsdException w:name="Unresolved Mention" w:semiHidden="1" w:unhideWhenUsed="1"/>
     <w:lsdException w:name="Smart Link" w:semiHidden="1" w:unhideWhenUsed="1"/>
+    <w:lsdException w:name="Smart Link Error" w:semiHidden="1" w:unhideWhenUsed="1"/>
   </w:latentStyles>
   <w:style w:type="paragraph" w:default="1" w:styleId="Normal">
     <w:name w:val="Normal"/>
@@ -2110,7 +2048,7 @@
 </file>
 
 <file path=customXml/itemProps1.xml><?xml version="1.0" encoding="utf-8"?>
-<ds:datastoreItem xmlns:ds="http://schemas.openxmlformats.org/officeDocument/2006/customXml" ds:itemID="{E1373C0C-57CE-492E-BF4B-37B197000850}">
+<ds:datastoreItem xmlns:ds="http://schemas.openxmlformats.org/officeDocument/2006/customXml" ds:itemID="{CB446F57-B1BA-4348-8A1E-87FF37737B40}">
   <ds:schemaRefs>
     <ds:schemaRef ds:uri="http://schemas.openxmlformats.org/officeDocument/2006/bibliography"/>
   </ds:schemaRefs>

</xml_diff>